<commit_message>
Removed on of the headings, a file was created for it
</commit_message>
<xml_diff>
--- a/automationTest/Documentations/4 - Developer notes.docx
+++ b/automationTest/Documentations/4 - Developer notes.docx
@@ -39,19 +39,8 @@
       <w:r>
         <w:t>General notes</w:t>
       </w:r>
-    </w:p>
-    <w:p>
-      <w:pPr>
-        <w:pStyle w:val="Heading2"/>
-      </w:pPr>
-      <w:r>
-        <w:t>Creating test case</w:t>
-      </w:r>
-    </w:p>
-    <w:p>
-      <w:pPr>
-        <w:pStyle w:val="NoSpacing"/>
-      </w:pPr>
+      <w:bookmarkStart w:id="0" w:name="_GoBack"/>
+      <w:bookmarkEnd w:id="0"/>
     </w:p>
     <w:p>
       <w:pPr>
@@ -347,11 +336,11 @@
         </w:numPr>
       </w:pPr>
       <w:r>
-        <w:t xml:space="preserve">The parameter HighChart in validateGraph are only meant to be used by the subclasses. The subclasses will contain their own definition of hoverOver in order to use polymorphism and </w:t>
+        <w:t xml:space="preserve">The parameter HighChart in validateGraph are only meant to be used by the subclasses. The subclasses will contain their own definition of hoverOver in order to use polymorphism and reduce repeating code so it can be easily managed. When calling the method, make sure the </w:t>
       </w:r>
       <w:r>
         <w:lastRenderedPageBreak/>
-        <w:t>reduce repeating code so it can be easily managed. When calling the method, make sure the HighChart parameter are it’s subclass.</w:t>
+        <w:t>HighChart parameter are it’s subclass.</w:t>
       </w:r>
       <w:r>
         <w:t xml:space="preserve"> It’s also used so more charts can be added and be validated in the same way (hopefully)</w:t>
@@ -1636,19 +1625,7 @@
           <w:rPr>
             <w:rStyle w:val="Hyperlink"/>
           </w:rPr>
-          <w:t>GitH</w:t>
-        </w:r>
-        <w:r>
-          <w:rPr>
-            <w:rStyle w:val="Hyperlink"/>
-          </w:rPr>
-          <w:t>u</w:t>
-        </w:r>
-        <w:r>
-          <w:rPr>
-            <w:rStyle w:val="Hyperlink"/>
-          </w:rPr>
-          <w:t>b</w:t>
+          <w:t>GitHub</w:t>
         </w:r>
       </w:hyperlink>
       <w:r>
@@ -2654,8 +2631,6 @@
         </w:numPr>
         <w:ind w:left="2410"/>
       </w:pPr>
-      <w:bookmarkStart w:id="0" w:name="_GoBack"/>
-      <w:bookmarkEnd w:id="0"/>
     </w:p>
     <w:p>
       <w:pPr>

</xml_diff>